<commit_message>
Se agrega diseño del módulo Clientes y módulo insumos.
</commit_message>
<xml_diff>
--- a/Documentos/00-Funcionalidades.docx
+++ b/Documentos/00-Funcionalidades.docx
@@ -1,6 +1,6 @@
 
 <file path=word/document.xml><?xml version="1.0" encoding="utf-8"?>
-<w:document xmlns:wpc="http://schemas.microsoft.com/office/word/2010/wordprocessingCanvas" xmlns:cx="http://schemas.microsoft.com/office/drawing/2014/chartex" xmlns:cx1="http://schemas.microsoft.com/office/drawing/2015/9/8/chartex" xmlns:cx2="http://schemas.microsoft.com/office/drawing/2015/10/21/chartex" xmlns:cx3="http://schemas.microsoft.com/office/drawing/2016/5/9/chartex" xmlns:cx4="http://schemas.microsoft.com/office/drawing/2016/5/10/chartex" xmlns:cx5="http://schemas.microsoft.com/office/drawing/2016/5/11/chartex" xmlns:cx6="http://schemas.microsoft.com/office/drawing/2016/5/12/chartex" xmlns:cx7="http://schemas.microsoft.com/office/drawing/2016/5/13/chartex" xmlns:cx8="http://schemas.microsoft.com/office/drawing/2016/5/14/chartex" xmlns:mc="http://schemas.openxmlformats.org/markup-compatibility/2006" xmlns:aink="http://schemas.microsoft.com/office/drawing/2016/ink" xmlns:am3d="http://schemas.microsoft.com/office/drawing/2017/model3d" xmlns:o="urn:schemas-microsoft-com:office:office" xmlns:oel="http://schemas.microsoft.com/office/2019/extlst" xmlns:r="http://schemas.openxmlformats.org/officeDocument/2006/relationships" xmlns:m="http://schemas.openxmlformats.org/officeDocument/2006/math" xmlns:v="urn:schemas-microsoft-com:vml" xmlns:wp14="http://schemas.microsoft.com/office/word/2010/wordprocessingDrawing" xmlns:wp="http://schemas.openxmlformats.org/drawingml/2006/wordprocessingDrawing" xmlns:w10="urn:schemas-microsoft-com:office:word" xmlns:w="http://schemas.openxmlformats.org/wordprocessingml/2006/main" xmlns:w14="http://schemas.microsoft.com/office/word/2010/wordml" xmlns:w15="http://schemas.microsoft.com/office/word/2012/wordml" xmlns:w16cex="http://schemas.microsoft.com/office/word/2018/wordml/cex" xmlns:w16cid="http://schemas.microsoft.com/office/word/2016/wordml/cid" xmlns:w16="http://schemas.microsoft.com/office/word/2018/wordml" xmlns:w16du="http://schemas.microsoft.com/office/word/2023/wordml/word16du" xmlns:w16sdtdh="http://schemas.microsoft.com/office/word/2020/wordml/sdtdatahash" xmlns:w16se="http://schemas.microsoft.com/office/word/2015/wordml/symex" xmlns:wpg="http://schemas.microsoft.com/office/word/2010/wordprocessingGroup" xmlns:wpi="http://schemas.microsoft.com/office/word/2010/wordprocessingInk" xmlns:wne="http://schemas.microsoft.com/office/word/2006/wordml" xmlns:wps="http://schemas.microsoft.com/office/word/2010/wordprocessingShape" mc:Ignorable="w14 w15 w16se w16cid w16 w16cex w16sdtdh w16du wp14">
+<w:document xmlns:wpc="http://schemas.microsoft.com/office/word/2010/wordprocessingCanvas" xmlns:cx="http://schemas.microsoft.com/office/drawing/2014/chartex" xmlns:cx1="http://schemas.microsoft.com/office/drawing/2015/9/8/chartex" xmlns:cx2="http://schemas.microsoft.com/office/drawing/2015/10/21/chartex" xmlns:cx3="http://schemas.microsoft.com/office/drawing/2016/5/9/chartex" xmlns:cx4="http://schemas.microsoft.com/office/drawing/2016/5/10/chartex" xmlns:cx5="http://schemas.microsoft.com/office/drawing/2016/5/11/chartex" xmlns:cx6="http://schemas.microsoft.com/office/drawing/2016/5/12/chartex" xmlns:cx7="http://schemas.microsoft.com/office/drawing/2016/5/13/chartex" xmlns:cx8="http://schemas.microsoft.com/office/drawing/2016/5/14/chartex" xmlns:mc="http://schemas.openxmlformats.org/markup-compatibility/2006" xmlns:aink="http://schemas.microsoft.com/office/drawing/2016/ink" xmlns:am3d="http://schemas.microsoft.com/office/drawing/2017/model3d" xmlns:o="urn:schemas-microsoft-com:office:office" xmlns:oel="http://schemas.microsoft.com/office/2019/extlst" xmlns:r="http://schemas.openxmlformats.org/officeDocument/2006/relationships" xmlns:m="http://schemas.openxmlformats.org/officeDocument/2006/math" xmlns:v="urn:schemas-microsoft-com:vml" xmlns:wp14="http://schemas.microsoft.com/office/word/2010/wordprocessingDrawing" xmlns:wp="http://schemas.openxmlformats.org/drawingml/2006/wordprocessingDrawing" xmlns:w10="urn:schemas-microsoft-com:office:word" xmlns:w="http://schemas.openxmlformats.org/wordprocessingml/2006/main" xmlns:w14="http://schemas.microsoft.com/office/word/2010/wordml" xmlns:w15="http://schemas.microsoft.com/office/word/2012/wordml" xmlns:w16cex="http://schemas.microsoft.com/office/word/2018/wordml/cex" xmlns:w16cid="http://schemas.microsoft.com/office/word/2016/wordml/cid" xmlns:w16="http://schemas.microsoft.com/office/word/2018/wordml" xmlns:w16sdtdh="http://schemas.microsoft.com/office/word/2020/wordml/sdtdatahash" xmlns:w16se="http://schemas.microsoft.com/office/word/2015/wordml/symex" xmlns:wpg="http://schemas.microsoft.com/office/word/2010/wordprocessingGroup" xmlns:wpi="http://schemas.microsoft.com/office/word/2010/wordprocessingInk" xmlns:wne="http://schemas.microsoft.com/office/word/2006/wordml" xmlns:wps="http://schemas.microsoft.com/office/word/2010/wordprocessingShape" mc:Ignorable="w14 w15 w16se w16cid w16 w16cex w16sdtdh wp14">
   <w:body>
     <w:p>
       <w:pPr>
@@ -378,7 +378,7 @@
           <w:szCs w:val="28"/>
           <w:highlight w:val="yellow"/>
         </w:rPr>
-        <w:t xml:space="preserve">Módulo de materiales </w:t>
+        <w:t xml:space="preserve">Módulo de </w:t>
       </w:r>
       <w:r>
         <w:rPr>
@@ -386,6 +386,14 @@
           <w:szCs w:val="28"/>
           <w:highlight w:val="yellow"/>
         </w:rPr>
+        <w:t xml:space="preserve">insumos </w:t>
+      </w:r>
+      <w:r>
+        <w:rPr>
+          <w:sz w:val="28"/>
+          <w:szCs w:val="28"/>
+          <w:highlight w:val="yellow"/>
+        </w:rPr>
         <w:t>comestibles</w:t>
       </w:r>
     </w:p>
@@ -575,14 +583,14 @@
           <w:sz w:val="28"/>
           <w:szCs w:val="28"/>
         </w:rPr>
-        <w:t xml:space="preserve"> existe la búsqueda por nombre y/o proveedor y/o cantidad y/o precio</w:t>
-      </w:r>
-      <w:r>
-        <w:rPr>
-          <w:sz w:val="28"/>
-          <w:szCs w:val="28"/>
-        </w:rPr>
-        <w:t>.</w:t>
+        <w:t xml:space="preserve"> existe la búsqueda por nombre y/o precio</w:t>
+      </w:r>
+      <w:r>
+        <w:rPr>
+          <w:sz w:val="28"/>
+          <w:szCs w:val="28"/>
+        </w:rPr>
+        <w:t xml:space="preserve"> y/o tipo de insumo comestible o no.</w:t>
       </w:r>
     </w:p>
     <w:p>
@@ -1732,7 +1740,7 @@
 </file>
 
 <file path=word/numbering.xml><?xml version="1.0" encoding="utf-8"?>
-<w:numbering xmlns:wpc="http://schemas.microsoft.com/office/word/2010/wordprocessingCanvas" xmlns:cx="http://schemas.microsoft.com/office/drawing/2014/chartex" xmlns:cx1="http://schemas.microsoft.com/office/drawing/2015/9/8/chartex" xmlns:cx2="http://schemas.microsoft.com/office/drawing/2015/10/21/chartex" xmlns:cx3="http://schemas.microsoft.com/office/drawing/2016/5/9/chartex" xmlns:cx4="http://schemas.microsoft.com/office/drawing/2016/5/10/chartex" xmlns:cx5="http://schemas.microsoft.com/office/drawing/2016/5/11/chartex" xmlns:cx6="http://schemas.microsoft.com/office/drawing/2016/5/12/chartex" xmlns:cx7="http://schemas.microsoft.com/office/drawing/2016/5/13/chartex" xmlns:cx8="http://schemas.microsoft.com/office/drawing/2016/5/14/chartex" xmlns:mc="http://schemas.openxmlformats.org/markup-compatibility/2006" xmlns:aink="http://schemas.microsoft.com/office/drawing/2016/ink" xmlns:am3d="http://schemas.microsoft.com/office/drawing/2017/model3d" xmlns:o="urn:schemas-microsoft-com:office:office" xmlns:oel="http://schemas.microsoft.com/office/2019/extlst" xmlns:r="http://schemas.openxmlformats.org/officeDocument/2006/relationships" xmlns:m="http://schemas.openxmlformats.org/officeDocument/2006/math" xmlns:v="urn:schemas-microsoft-com:vml" xmlns:wp14="http://schemas.microsoft.com/office/word/2010/wordprocessingDrawing" xmlns:wp="http://schemas.openxmlformats.org/drawingml/2006/wordprocessingDrawing" xmlns:w10="urn:schemas-microsoft-com:office:word" xmlns:w="http://schemas.openxmlformats.org/wordprocessingml/2006/main" xmlns:w14="http://schemas.microsoft.com/office/word/2010/wordml" xmlns:w15="http://schemas.microsoft.com/office/word/2012/wordml" xmlns:w16cex="http://schemas.microsoft.com/office/word/2018/wordml/cex" xmlns:w16cid="http://schemas.microsoft.com/office/word/2016/wordml/cid" xmlns:w16="http://schemas.microsoft.com/office/word/2018/wordml" xmlns:w16du="http://schemas.microsoft.com/office/word/2023/wordml/word16du" xmlns:w16sdtdh="http://schemas.microsoft.com/office/word/2020/wordml/sdtdatahash" xmlns:w16se="http://schemas.microsoft.com/office/word/2015/wordml/symex" xmlns:wpg="http://schemas.microsoft.com/office/word/2010/wordprocessingGroup" xmlns:wpi="http://schemas.microsoft.com/office/word/2010/wordprocessingInk" xmlns:wne="http://schemas.microsoft.com/office/word/2006/wordml" xmlns:wps="http://schemas.microsoft.com/office/word/2010/wordprocessingShape" mc:Ignorable="w14 w15 w16se w16cid w16 w16cex w16sdtdh w16du wp14">
+<w:numbering xmlns:wpc="http://schemas.microsoft.com/office/word/2010/wordprocessingCanvas" xmlns:cx="http://schemas.microsoft.com/office/drawing/2014/chartex" xmlns:cx1="http://schemas.microsoft.com/office/drawing/2015/9/8/chartex" xmlns:cx2="http://schemas.microsoft.com/office/drawing/2015/10/21/chartex" xmlns:cx3="http://schemas.microsoft.com/office/drawing/2016/5/9/chartex" xmlns:cx4="http://schemas.microsoft.com/office/drawing/2016/5/10/chartex" xmlns:cx5="http://schemas.microsoft.com/office/drawing/2016/5/11/chartex" xmlns:cx6="http://schemas.microsoft.com/office/drawing/2016/5/12/chartex" xmlns:cx7="http://schemas.microsoft.com/office/drawing/2016/5/13/chartex" xmlns:cx8="http://schemas.microsoft.com/office/drawing/2016/5/14/chartex" xmlns:mc="http://schemas.openxmlformats.org/markup-compatibility/2006" xmlns:aink="http://schemas.microsoft.com/office/drawing/2016/ink" xmlns:am3d="http://schemas.microsoft.com/office/drawing/2017/model3d" xmlns:o="urn:schemas-microsoft-com:office:office" xmlns:oel="http://schemas.microsoft.com/office/2019/extlst" xmlns:r="http://schemas.openxmlformats.org/officeDocument/2006/relationships" xmlns:m="http://schemas.openxmlformats.org/officeDocument/2006/math" xmlns:v="urn:schemas-microsoft-com:vml" xmlns:wp14="http://schemas.microsoft.com/office/word/2010/wordprocessingDrawing" xmlns:wp="http://schemas.openxmlformats.org/drawingml/2006/wordprocessingDrawing" xmlns:w10="urn:schemas-microsoft-com:office:word" xmlns:w="http://schemas.openxmlformats.org/wordprocessingml/2006/main" xmlns:w14="http://schemas.microsoft.com/office/word/2010/wordml" xmlns:w15="http://schemas.microsoft.com/office/word/2012/wordml" xmlns:w16cex="http://schemas.microsoft.com/office/word/2018/wordml/cex" xmlns:w16cid="http://schemas.microsoft.com/office/word/2016/wordml/cid" xmlns:w16="http://schemas.microsoft.com/office/word/2018/wordml" xmlns:w16sdtdh="http://schemas.microsoft.com/office/word/2020/wordml/sdtdatahash" xmlns:w16se="http://schemas.microsoft.com/office/word/2015/wordml/symex" xmlns:wpg="http://schemas.microsoft.com/office/word/2010/wordprocessingGroup" xmlns:wpi="http://schemas.microsoft.com/office/word/2010/wordprocessingInk" xmlns:wne="http://schemas.microsoft.com/office/word/2006/wordml" xmlns:wps="http://schemas.microsoft.com/office/word/2010/wordprocessingShape" mc:Ignorable="w14 w15 w16se w16cid w16 w16cex w16sdtdh wp14">
   <w:abstractNum w:abstractNumId="0" w15:restartNumberingAfterBreak="0">
     <w:nsid w:val="48F93E1C"/>
     <w:multiLevelType w:val="hybridMultilevel"/>
@@ -2312,7 +2320,7 @@
 </file>
 
 <file path=word/styles.xml><?xml version="1.0" encoding="utf-8"?>
-<w:styles xmlns:mc="http://schemas.openxmlformats.org/markup-compatibility/2006" xmlns:r="http://schemas.openxmlformats.org/officeDocument/2006/relationships" xmlns:w="http://schemas.openxmlformats.org/wordprocessingml/2006/main" xmlns:w14="http://schemas.microsoft.com/office/word/2010/wordml" xmlns:w15="http://schemas.microsoft.com/office/word/2012/wordml" xmlns:w16cex="http://schemas.microsoft.com/office/word/2018/wordml/cex" xmlns:w16cid="http://schemas.microsoft.com/office/word/2016/wordml/cid" xmlns:w16="http://schemas.microsoft.com/office/word/2018/wordml" xmlns:w16du="http://schemas.microsoft.com/office/word/2023/wordml/word16du" xmlns:w16sdtdh="http://schemas.microsoft.com/office/word/2020/wordml/sdtdatahash" xmlns:w16se="http://schemas.microsoft.com/office/word/2015/wordml/symex" mc:Ignorable="w14 w15 w16se w16cid w16 w16cex w16sdtdh w16du">
+<w:styles xmlns:mc="http://schemas.openxmlformats.org/markup-compatibility/2006" xmlns:r="http://schemas.openxmlformats.org/officeDocument/2006/relationships" xmlns:w="http://schemas.openxmlformats.org/wordprocessingml/2006/main" xmlns:w14="http://schemas.microsoft.com/office/word/2010/wordml" xmlns:w15="http://schemas.microsoft.com/office/word/2012/wordml" xmlns:w16cex="http://schemas.microsoft.com/office/word/2018/wordml/cex" xmlns:w16cid="http://schemas.microsoft.com/office/word/2016/wordml/cid" xmlns:w16="http://schemas.microsoft.com/office/word/2018/wordml" xmlns:w16sdtdh="http://schemas.microsoft.com/office/word/2020/wordml/sdtdatahash" xmlns:w16se="http://schemas.microsoft.com/office/word/2015/wordml/symex" mc:Ignorable="w14 w15 w16se w16cid w16 w16cex w16sdtdh">
   <w:docDefaults>
     <w:rPrDefault>
       <w:rPr>

</xml_diff>

<commit_message>
Se avanza en el diseño del módulo de productos
</commit_message>
<xml_diff>
--- a/Documentos/00-Funcionalidades.docx
+++ b/Documentos/00-Funcionalidades.docx
@@ -923,88 +923,147 @@
           <w:sz w:val="28"/>
           <w:szCs w:val="28"/>
         </w:rPr>
-        <w:t>Permite realizar el CRUD para el ingreso de productos cómo tortas, postres, etc. Cada una tendría asociad</w:t>
-      </w:r>
-      <w:r>
-        <w:rPr>
-          <w:sz w:val="28"/>
-          <w:szCs w:val="28"/>
-        </w:rPr>
-        <w:t xml:space="preserve">o los respectivos insumos que desee con sus cantidades y proveedores. Esto da paso a crea agrupaciones, es decir, producto A con determinados insumos de determinados proveedores creado el grupo A1, después otro para el mismo </w:t>
-      </w:r>
-      <w:r>
-        <w:rPr>
-          <w:sz w:val="28"/>
-          <w:szCs w:val="28"/>
-        </w:rPr>
-        <w:t>producto,</w:t>
-      </w:r>
-      <w:r>
-        <w:rPr>
-          <w:sz w:val="28"/>
-          <w:szCs w:val="28"/>
-        </w:rPr>
-        <w:t xml:space="preserve"> pero con otros insumos y otros proveedores creado el grupo A2 y así para cada uno de los productos. </w:t>
-      </w:r>
-    </w:p>
-    <w:p>
-      <w:pPr>
-        <w:rPr>
-          <w:sz w:val="28"/>
-          <w:szCs w:val="28"/>
-        </w:rPr>
-      </w:pPr>
-      <w:r>
-        <w:rPr>
-          <w:sz w:val="28"/>
-          <w:szCs w:val="28"/>
-        </w:rPr>
-        <w:t>Según el precio registrado (si está registrado en todos) en los insumos se daría un estimado de precio al cual se le debe agregar el valor de mano de obra y costos indirectos (luz, agua, gas).</w:t>
-      </w:r>
-    </w:p>
-    <w:p>
-      <w:pPr>
-        <w:rPr>
-          <w:sz w:val="28"/>
-          <w:szCs w:val="28"/>
-        </w:rPr>
-      </w:pPr>
-      <w:r>
-        <w:rPr>
-          <w:sz w:val="28"/>
-          <w:szCs w:val="28"/>
-        </w:rPr>
-        <w:t xml:space="preserve">Puede haber productos basados en otros productos como cajas de 6 </w:t>
-      </w:r>
-      <w:proofErr w:type="spellStart"/>
-      <w:r>
-        <w:rPr>
-          <w:sz w:val="28"/>
-          <w:szCs w:val="28"/>
-        </w:rPr>
-        <w:t>cupcakes</w:t>
-      </w:r>
-      <w:proofErr w:type="spellEnd"/>
-      <w:r>
-        <w:rPr>
-          <w:sz w:val="28"/>
-          <w:szCs w:val="28"/>
-        </w:rPr>
-        <w:t xml:space="preserve"> de determinados sabores. Entonces hay que tener en cuenta que el producto puede estar basado en insumos y/</w:t>
-      </w:r>
-      <w:r>
-        <w:rPr>
-          <w:sz w:val="28"/>
-          <w:szCs w:val="28"/>
-        </w:rPr>
-        <w:t>u</w:t>
-      </w:r>
-      <w:r>
-        <w:rPr>
-          <w:sz w:val="28"/>
-          <w:szCs w:val="28"/>
-        </w:rPr>
-        <w:t xml:space="preserve"> otros productos.</w:t>
+        <w:t>Permite realizar el CRUD de productos, ingresando:</w:t>
+      </w:r>
+    </w:p>
+    <w:p>
+      <w:pPr>
+        <w:pStyle w:val="Prrafodelista"/>
+        <w:numPr>
+          <w:ilvl w:val="0"/>
+          <w:numId w:val="1"/>
+        </w:numPr>
+        <w:rPr>
+          <w:sz w:val="28"/>
+          <w:szCs w:val="28"/>
+        </w:rPr>
+      </w:pPr>
+      <w:r>
+        <w:rPr>
+          <w:sz w:val="28"/>
+          <w:szCs w:val="28"/>
+        </w:rPr>
+        <w:t>Nombre</w:t>
+      </w:r>
+    </w:p>
+    <w:p>
+      <w:pPr>
+        <w:pStyle w:val="Prrafodelista"/>
+        <w:numPr>
+          <w:ilvl w:val="0"/>
+          <w:numId w:val="1"/>
+        </w:numPr>
+        <w:rPr>
+          <w:sz w:val="28"/>
+          <w:szCs w:val="28"/>
+        </w:rPr>
+      </w:pPr>
+      <w:r>
+        <w:rPr>
+          <w:sz w:val="28"/>
+          <w:szCs w:val="28"/>
+        </w:rPr>
+        <w:t>Cantidad</w:t>
+      </w:r>
+    </w:p>
+    <w:p>
+      <w:pPr>
+        <w:pStyle w:val="Prrafodelista"/>
+        <w:numPr>
+          <w:ilvl w:val="0"/>
+          <w:numId w:val="1"/>
+        </w:numPr>
+        <w:rPr>
+          <w:sz w:val="28"/>
+          <w:szCs w:val="28"/>
+        </w:rPr>
+      </w:pPr>
+      <w:r>
+        <w:rPr>
+          <w:sz w:val="28"/>
+          <w:szCs w:val="28"/>
+        </w:rPr>
+        <w:t>Precio</w:t>
+      </w:r>
+    </w:p>
+    <w:p>
+      <w:pPr>
+        <w:pStyle w:val="Prrafodelista"/>
+        <w:numPr>
+          <w:ilvl w:val="0"/>
+          <w:numId w:val="1"/>
+        </w:numPr>
+        <w:rPr>
+          <w:sz w:val="28"/>
+          <w:szCs w:val="28"/>
+        </w:rPr>
+      </w:pPr>
+      <w:r>
+        <w:rPr>
+          <w:sz w:val="28"/>
+          <w:szCs w:val="28"/>
+        </w:rPr>
+        <w:t>Imágenes</w:t>
+      </w:r>
+    </w:p>
+    <w:p>
+      <w:pPr>
+        <w:pStyle w:val="Prrafodelista"/>
+        <w:numPr>
+          <w:ilvl w:val="0"/>
+          <w:numId w:val="1"/>
+        </w:numPr>
+        <w:rPr>
+          <w:sz w:val="28"/>
+          <w:szCs w:val="28"/>
+        </w:rPr>
+      </w:pPr>
+      <w:r>
+        <w:rPr>
+          <w:sz w:val="28"/>
+          <w:szCs w:val="28"/>
+        </w:rPr>
+        <w:t>Descripción</w:t>
+      </w:r>
+    </w:p>
+    <w:p>
+      <w:pPr>
+        <w:pStyle w:val="Prrafodelista"/>
+        <w:numPr>
+          <w:ilvl w:val="0"/>
+          <w:numId w:val="1"/>
+        </w:numPr>
+        <w:rPr>
+          <w:sz w:val="28"/>
+          <w:szCs w:val="28"/>
+        </w:rPr>
+      </w:pPr>
+      <w:r>
+        <w:rPr>
+          <w:sz w:val="28"/>
+          <w:szCs w:val="28"/>
+        </w:rPr>
+        <w:t>Cantidad total vendidos registrados (auto calculo)</w:t>
+      </w:r>
+    </w:p>
+    <w:p>
+      <w:pPr>
+        <w:pStyle w:val="Prrafodelista"/>
+        <w:numPr>
+          <w:ilvl w:val="0"/>
+          <w:numId w:val="1"/>
+        </w:numPr>
+        <w:rPr>
+          <w:sz w:val="28"/>
+          <w:szCs w:val="28"/>
+        </w:rPr>
+      </w:pPr>
+      <w:r>
+        <w:rPr>
+          <w:sz w:val="28"/>
+          <w:szCs w:val="28"/>
+        </w:rPr>
+        <w:t>Descargar catalogo con toda la información en PDF</w:t>
       </w:r>
     </w:p>
     <w:p>
@@ -1015,32 +1074,6 @@
           <w:highlight w:val="cyan"/>
         </w:rPr>
       </w:pPr>
-      <w:r>
-        <w:rPr>
-          <w:sz w:val="28"/>
-          <w:szCs w:val="28"/>
-          <w:highlight w:val="cyan"/>
-        </w:rPr>
-        <w:t>Dar la opción de usar un algoritmo específico para calcular precios.</w:t>
-      </w:r>
-    </w:p>
-    <w:p>
-      <w:pPr>
-        <w:rPr>
-          <w:sz w:val="28"/>
-          <w:szCs w:val="28"/>
-          <w:highlight w:val="cyan"/>
-        </w:rPr>
-      </w:pPr>
-    </w:p>
-    <w:p>
-      <w:pPr>
-        <w:rPr>
-          <w:sz w:val="28"/>
-          <w:szCs w:val="28"/>
-          <w:highlight w:val="cyan"/>
-        </w:rPr>
-      </w:pPr>
     </w:p>
     <w:p>
       <w:pPr>
@@ -1055,7 +1088,6 @@
           <w:szCs w:val="28"/>
           <w:highlight w:val="yellow"/>
         </w:rPr>
-        <w:lastRenderedPageBreak/>
         <w:t>Módulo de pedidos</w:t>
       </w:r>
     </w:p>
@@ -1163,6 +1195,7 @@
           <w:sz w:val="28"/>
           <w:szCs w:val="28"/>
         </w:rPr>
+        <w:lastRenderedPageBreak/>
         <w:t>Fecha</w:t>
       </w:r>
     </w:p>
@@ -1494,6 +1527,7 @@
           <w:sz w:val="28"/>
           <w:szCs w:val="28"/>
         </w:rPr>
+        <w:lastRenderedPageBreak/>
         <w:t>CRUD de recibos</w:t>
       </w:r>
       <w:r>
@@ -1619,7 +1653,6 @@
           <w:szCs w:val="28"/>
           <w:highlight w:val="yellow"/>
         </w:rPr>
-        <w:lastRenderedPageBreak/>
         <w:t>Módulo de videos y fotografías</w:t>
       </w:r>
       <w:r>

</xml_diff>